<commit_message>
signed consent declaration and movie upload.
</commit_message>
<xml_diff>
--- a/movie/DeclarationOfConsent.docx
+++ b/movie/DeclarationOfConsent.docx
@@ -67,7 +67,17 @@
           <w:szCs w:val="22"/>
           <w:lang w:val="en-CH"/>
         </w:rPr>
-        <w:t>Near Real-Time Weather Rendering System – Short Film</w:t>
+        <w:t>Near Real-Time Weather Rendering System –</w:t>
+      </w:r>
+      <w:r>
+        <w:rPr>
+          <w:rFonts w:asciiTheme="minorHAnsi" w:hAnsiTheme="minorHAnsi" w:cstheme="minorHAnsi"/>
+          <w:b/>
+          <w:sz w:val="22"/>
+          <w:szCs w:val="22"/>
+          <w:lang w:val="en-CH"/>
+        </w:rPr>
+        <w:t>Newscast</w:t>
       </w:r>
       <w:r>
         <w:rPr>
@@ -2433,6 +2443,10 @@
 </file>
 
 <file path=customXml/item1.xml><?xml version="1.0" encoding="utf-8"?>
+<b:Sources xmlns:b="http://schemas.openxmlformats.org/officeDocument/2006/bibliography" xmlns="http://schemas.openxmlformats.org/officeDocument/2006/bibliography" SelectedStyle="\APA.XSL" StyleName="APA"/>
+</file>
+
+<file path=customXml/item2.xml><?xml version="1.0" encoding="utf-8"?>
 <?mso-contentType ?>
 <FormTemplates xmlns="http://schemas.microsoft.com/sharepoint/v3/contenttype/forms">
   <Display>DocumentLibraryForm</Display>
@@ -2441,27 +2455,7 @@
 </FormTemplates>
 </file>
 
-<file path=customXml/item2.xml><?xml version="1.0" encoding="utf-8"?>
-<b:Sources xmlns:b="http://schemas.openxmlformats.org/officeDocument/2006/bibliography" xmlns="http://schemas.openxmlformats.org/officeDocument/2006/bibliography" SelectedStyle="\APA.XSL" StyleName="APA"/>
-</file>
-
 <file path=customXml/item3.xml><?xml version="1.0" encoding="utf-8"?>
-<p:properties xmlns:p="http://schemas.microsoft.com/office/2006/metadata/properties" xmlns:xsi="http://www.w3.org/2001/XMLSchema-instance" xmlns:pc="http://schemas.microsoft.com/office/infopath/2007/PartnerControls">
-  <documentManagement>
-    <BfhIntranetDepartmentText xmlns="f6f68f68-5570-446d-b1e6-2310e70d83d3">
-      <Terms xmlns="http://schemas.microsoft.com/office/infopath/2007/PartnerControls">
-        <TermInfo xmlns="http://schemas.microsoft.com/office/infopath/2007/PartnerControls">
-          <TermName xmlns="http://schemas.microsoft.com/office/infopath/2007/PartnerControls">Formular</TermName>
-          <TermId xmlns="http://schemas.microsoft.com/office/infopath/2007/PartnerControls">15cc3888-2404-4ba2-9c94-d0ebe13abfa5</TermId>
-        </TermInfo>
-      </Terms>
-    </BfhIntranetDepartmentText>
-    <QMPilot_DokID xmlns="2551ef7e-3b29-44d1-a8ad-ef34c26bfc60">3790</QMPilot_DokID>
-  </documentManagement>
-</p:properties>
-</file>
-
-<file path=customXml/item4.xml><?xml version="1.0" encoding="utf-8"?>
 <ct:contentTypeSchema xmlns:ct="http://schemas.microsoft.com/office/2006/metadata/contentType" xmlns:ma="http://schemas.microsoft.com/office/2006/metadata/properties/metaAttributes" ct:_="" ma:_="" ma:contentTypeName="QMPilot_ContentType" ma:contentTypeID="0x0101009127C3B567804923A8661E062BBD8EF500AB8983C84EF542A7976DC8547A5CDC52001BD440F45714504284DA526949208683" ma:contentTypeVersion="2" ma:contentTypeDescription="Create a new document." ma:contentTypeScope="" ma:versionID="9824cd5d6b61d8c57b3a0beb96caa77c">
   <xsd:schema xmlns:xsd="http://www.w3.org/2001/XMLSchema" xmlns:xs="http://www.w3.org/2001/XMLSchema" xmlns:p="http://schemas.microsoft.com/office/2006/metadata/properties" xmlns:ns2="f6f68f68-5570-446d-b1e6-2310e70d83d3" xmlns:ns3="2551ef7e-3b29-44d1-a8ad-ef34c26bfc60" targetNamespace="http://schemas.microsoft.com/office/2006/metadata/properties" ma:root="true" ma:fieldsID="2674627cacff32833d55a4f49691fff6" ns2:_="" ns3:_="">
     <xsd:import namespace="f6f68f68-5570-446d-b1e6-2310e70d83d3"/>
@@ -2600,7 +2594,31 @@
 </ct:contentTypeSchema>
 </file>
 
+<file path=customXml/item4.xml><?xml version="1.0" encoding="utf-8"?>
+<p:properties xmlns:p="http://schemas.microsoft.com/office/2006/metadata/properties" xmlns:xsi="http://www.w3.org/2001/XMLSchema-instance" xmlns:pc="http://schemas.microsoft.com/office/infopath/2007/PartnerControls">
+  <documentManagement>
+    <BfhIntranetDepartmentText xmlns="f6f68f68-5570-446d-b1e6-2310e70d83d3">
+      <Terms xmlns="http://schemas.microsoft.com/office/infopath/2007/PartnerControls">
+        <TermInfo xmlns="http://schemas.microsoft.com/office/infopath/2007/PartnerControls">
+          <TermName xmlns="http://schemas.microsoft.com/office/infopath/2007/PartnerControls">Formular</TermName>
+          <TermId xmlns="http://schemas.microsoft.com/office/infopath/2007/PartnerControls">15cc3888-2404-4ba2-9c94-d0ebe13abfa5</TermId>
+        </TermInfo>
+      </Terms>
+    </BfhIntranetDepartmentText>
+    <QMPilot_DokID xmlns="2551ef7e-3b29-44d1-a8ad-ef34c26bfc60">3790</QMPilot_DokID>
+  </documentManagement>
+</p:properties>
+</file>
+
 <file path=customXml/itemProps1.xml><?xml version="1.0" encoding="utf-8"?>
+<ds:datastoreItem xmlns:ds="http://schemas.openxmlformats.org/officeDocument/2006/customXml" ds:itemID="{3D1B41CB-8391-5E48-ABAC-0B5250B711EF}">
+  <ds:schemaRefs>
+    <ds:schemaRef ds:uri="http://schemas.openxmlformats.org/officeDocument/2006/bibliography"/>
+  </ds:schemaRefs>
+</ds:datastoreItem>
+</file>
+
+<file path=customXml/itemProps2.xml><?xml version="1.0" encoding="utf-8"?>
 <ds:datastoreItem xmlns:ds="http://schemas.openxmlformats.org/officeDocument/2006/customXml" ds:itemID="{38D48A46-A4C2-498D-AE7B-932B1176F0E9}">
   <ds:schemaRefs>
     <ds:schemaRef ds:uri="http://schemas.microsoft.com/sharepoint/v3/contenttype/forms"/>
@@ -2608,26 +2626,7 @@
 </ds:datastoreItem>
 </file>
 
-<file path=customXml/itemProps2.xml><?xml version="1.0" encoding="utf-8"?>
-<ds:datastoreItem xmlns:ds="http://schemas.openxmlformats.org/officeDocument/2006/customXml" ds:itemID="{3D1B41CB-8391-5E48-ABAC-0B5250B711EF}">
-  <ds:schemaRefs>
-    <ds:schemaRef ds:uri="http://schemas.openxmlformats.org/officeDocument/2006/bibliography"/>
-  </ds:schemaRefs>
-</ds:datastoreItem>
-</file>
-
 <file path=customXml/itemProps3.xml><?xml version="1.0" encoding="utf-8"?>
-<ds:datastoreItem xmlns:ds="http://schemas.openxmlformats.org/officeDocument/2006/customXml" ds:itemID="{251E5509-C7FA-409D-9D04-C042C39990A2}">
-  <ds:schemaRefs>
-    <ds:schemaRef ds:uri="http://schemas.microsoft.com/office/2006/metadata/properties"/>
-    <ds:schemaRef ds:uri="http://schemas.microsoft.com/office/infopath/2007/PartnerControls"/>
-    <ds:schemaRef ds:uri="f6f68f68-5570-446d-b1e6-2310e70d83d3"/>
-    <ds:schemaRef ds:uri="2551ef7e-3b29-44d1-a8ad-ef34c26bfc60"/>
-  </ds:schemaRefs>
-</ds:datastoreItem>
-</file>
-
-<file path=customXml/itemProps4.xml><?xml version="1.0" encoding="utf-8"?>
 <ds:datastoreItem xmlns:ds="http://schemas.openxmlformats.org/officeDocument/2006/customXml" ds:itemID="{B011C70C-9CBD-428B-AC0B-C4A650F55305}">
   <ds:schemaRefs>
     <ds:schemaRef ds:uri="http://schemas.microsoft.com/office/2006/metadata/contentType"/>
@@ -2644,4 +2643,15 @@
     <ds:schemaRef ds:uri="http://schemas.microsoft.com/internal/obd"/>
   </ds:schemaRefs>
 </ds:datastoreItem>
+</file>
+
+<file path=customXml/itemProps4.xml><?xml version="1.0" encoding="utf-8"?>
+<ds:datastoreItem xmlns:ds="http://schemas.openxmlformats.org/officeDocument/2006/customXml" ds:itemID="{251E5509-C7FA-409D-9D04-C042C39990A2}">
+  <ds:schemaRefs>
+    <ds:schemaRef ds:uri="http://schemas.microsoft.com/office/2006/metadata/properties"/>
+    <ds:schemaRef ds:uri="http://schemas.microsoft.com/office/infopath/2007/PartnerControls"/>
+    <ds:schemaRef ds:uri="f6f68f68-5570-446d-b1e6-2310e70d83d3"/>
+    <ds:schemaRef ds:uri="2551ef7e-3b29-44d1-a8ad-ef34c26bfc60"/>
+  </ds:schemaRefs>
+</ds:datastoreItem>
 </file>
</xml_diff>